<commit_message>
se pulieron los objetivos especificos y se agrego la justificacion
</commit_message>
<xml_diff>
--- a/proejct charter torres-cardenas.docx
+++ b/proejct charter torres-cardenas.docx
@@ -1,6 +1,6 @@
 
 <file path=word/document.xml><?xml version="1.0" encoding="utf-8"?>
-<w:document xmlns:wpc="http://schemas.microsoft.com/office/word/2010/wordprocessingCanvas" xmlns:mo="http://schemas.microsoft.com/office/mac/office/2008/main" xmlns:mc="http://schemas.openxmlformats.org/markup-compatibility/2006" xmlns:mv="urn:schemas-microsoft-com:mac:vml" xmlns:o="urn:schemas-microsoft-com:office:office" xmlns:r="http://schemas.openxmlformats.org/officeDocument/2006/relationships" xmlns:m="http://schemas.openxmlformats.org/officeDocument/2006/math" xmlns:v="urn:schemas-microsoft-com:vml" xmlns:wp14="http://schemas.microsoft.com/office/word/2010/wordprocessingDrawing" xmlns:wp="http://schemas.openxmlformats.org/drawingml/2006/wordprocessingDrawing" xmlns:w10="urn:schemas-microsoft-com:office:word" xmlns:w="http://schemas.openxmlformats.org/wordprocessingml/2006/main" xmlns:w14="http://schemas.microsoft.com/office/word/2010/wordml" xmlns:wpg="http://schemas.microsoft.com/office/word/2010/wordprocessingGroup" xmlns:wpi="http://schemas.microsoft.com/office/word/2010/wordprocessingInk" xmlns:wne="http://schemas.microsoft.com/office/word/2006/wordml" xmlns:wps="http://schemas.microsoft.com/office/word/2010/wordprocessingShape" mc:Ignorable="w14 wp14">
+<w:document xmlns:ve="http://schemas.openxmlformats.org/markup-compatibility/2006" xmlns:o="urn:schemas-microsoft-com:office:office" xmlns:r="http://schemas.openxmlformats.org/officeDocument/2006/relationships" xmlns:m="http://schemas.openxmlformats.org/officeDocument/2006/math" xmlns:v="urn:schemas-microsoft-com:vml" xmlns:wp="http://schemas.openxmlformats.org/drawingml/2006/wordprocessingDrawing" xmlns:w10="urn:schemas-microsoft-com:office:word" xmlns:w="http://schemas.openxmlformats.org/wordprocessingml/2006/main" xmlns:wne="http://schemas.microsoft.com/office/word/2006/wordml">
   <w:body>
     <w:p>
       <w:pPr>
@@ -136,7 +136,7 @@
     </w:p>
     <w:p>
       <w:pPr>
-        <w:pStyle w:val="ListParagraph"/>
+        <w:pStyle w:val="Prrafodelista"/>
         <w:numPr>
           <w:ilvl w:val="0"/>
           <w:numId w:val="1"/>
@@ -152,7 +152,25 @@
         <w:rPr>
           <w:rFonts w:ascii="Arial" w:hAnsi="Arial" w:cs="Arial"/>
         </w:rPr>
-        <w:t xml:space="preserve">Disminuir en un periodo de seis (6) meses el tiempo de espera de los clientes </w:t>
+        <w:t>Di</w:t>
+      </w:r>
+      <w:r>
+        <w:rPr>
+          <w:rFonts w:ascii="Arial" w:hAnsi="Arial" w:cs="Arial"/>
+        </w:rPr>
+        <w:t>sminuir en un periodo de cuatro</w:t>
+      </w:r>
+      <w:r>
+        <w:rPr>
+          <w:rFonts w:ascii="Arial" w:hAnsi="Arial" w:cs="Arial"/>
+        </w:rPr>
+        <w:t xml:space="preserve"> (4</w:t>
+      </w:r>
+      <w:r>
+        <w:rPr>
+          <w:rFonts w:ascii="Arial" w:hAnsi="Arial" w:cs="Arial"/>
+        </w:rPr>
+        <w:t xml:space="preserve">) meses el tiempo de espera de los clientes </w:t>
       </w:r>
       <w:r>
         <w:rPr>
@@ -164,7 +182,61 @@
         <w:rPr>
           <w:rFonts w:ascii="Arial" w:hAnsi="Arial" w:cs="Arial"/>
         </w:rPr>
-        <w:t xml:space="preserve"> a la hora de realizar las operaciones de atención al cliente en un 70%. Para medir dicho objetivo </w:t>
+        <w:t xml:space="preserve"> a la </w:t>
+      </w:r>
+      <w:r>
+        <w:rPr>
+          <w:rFonts w:ascii="Arial" w:hAnsi="Arial" w:cs="Arial"/>
+        </w:rPr>
+        <w:t>hora de realizar operaciones de emisión y/o reposición de instrumentos</w:t>
+      </w:r>
+      <w:r>
+        <w:rPr>
+          <w:rFonts w:ascii="Arial" w:hAnsi="Arial" w:cs="Arial"/>
+        </w:rPr>
+        <w:t xml:space="preserve">, </w:t>
+      </w:r>
+      <w:r>
+        <w:rPr>
+          <w:rFonts w:ascii="Arial" w:hAnsi="Arial" w:cs="Arial"/>
+        </w:rPr>
+        <w:t>operaciones de inversión en el portafolio Mercantil Inversiones</w:t>
+      </w:r>
+      <w:r>
+        <w:rPr>
+          <w:rFonts w:ascii="Arial" w:hAnsi="Arial" w:cs="Arial"/>
+        </w:rPr>
+        <w:t xml:space="preserve">, </w:t>
+      </w:r>
+      <w:r>
+        <w:rPr>
+          <w:rFonts w:ascii="Arial" w:hAnsi="Arial" w:cs="Arial"/>
+        </w:rPr>
+        <w:t>operaciones de suscripción Plan crecer</w:t>
+      </w:r>
+      <w:r>
+        <w:rPr>
+          <w:rFonts w:ascii="Arial" w:hAnsi="Arial" w:cs="Arial"/>
+        </w:rPr>
+        <w:t xml:space="preserve"> y operaciones de contratación de póliza vital mercantil</w:t>
+      </w:r>
+      <w:r>
+        <w:rPr>
+          <w:rFonts w:ascii="Arial" w:hAnsi="Arial" w:cs="Arial"/>
+        </w:rPr>
+        <w:t xml:space="preserve"> en un 7</w:t>
+      </w:r>
+      <w:r>
+        <w:rPr>
+          <w:rFonts w:ascii="Arial" w:hAnsi="Arial" w:cs="Arial"/>
+        </w:rPr>
+        <w:t xml:space="preserve">0%. Para medir este </w:t>
+      </w:r>
+      <w:r>
+        <w:rPr>
+          <w:rFonts w:ascii="Arial" w:hAnsi="Arial" w:cs="Arial"/>
+        </w:rPr>
+        <w:t xml:space="preserve">objetivo </w:t>
       </w:r>
       <w:r>
         <w:rPr>
@@ -181,7 +253,7 @@
     </w:p>
     <w:p>
       <w:pPr>
-        <w:pStyle w:val="ListParagraph"/>
+        <w:pStyle w:val="Prrafodelista"/>
         <w:numPr>
           <w:ilvl w:val="0"/>
           <w:numId w:val="1"/>
@@ -197,125 +269,36 @@
         <w:rPr>
           <w:rFonts w:ascii="Arial" w:hAnsi="Arial" w:cs="Arial"/>
         </w:rPr>
-        <w:t xml:space="preserve">Desarrollar un sistema de </w:t>
-      </w:r>
-      <w:proofErr w:type="spellStart"/>
-      <w:r>
-        <w:rPr>
-          <w:rFonts w:ascii="Arial" w:hAnsi="Arial" w:cs="Arial"/>
-        </w:rPr>
-        <w:t>gestion</w:t>
-      </w:r>
-      <w:proofErr w:type="spellEnd"/>
-      <w:r>
-        <w:rPr>
-          <w:rFonts w:ascii="Arial" w:hAnsi="Arial" w:cs="Arial"/>
-        </w:rPr>
-        <w:t xml:space="preserve"> de citas pa</w:t>
-      </w:r>
-      <w:r>
-        <w:rPr>
-          <w:rFonts w:ascii="Arial" w:hAnsi="Arial" w:cs="Arial"/>
-        </w:rPr>
-        <w:t>r</w:t>
-      </w:r>
-      <w:r>
-        <w:rPr>
-          <w:rFonts w:ascii="Arial" w:hAnsi="Arial" w:cs="Arial"/>
-        </w:rPr>
-        <w:t xml:space="preserve">a realizar operaciones de </w:t>
-      </w:r>
-      <w:proofErr w:type="spellStart"/>
-      <w:r>
-        <w:rPr>
-          <w:rFonts w:ascii="Arial" w:hAnsi="Arial" w:cs="Arial"/>
-        </w:rPr>
-        <w:t>atencion</w:t>
-      </w:r>
-      <w:proofErr w:type="spellEnd"/>
-      <w:r>
-        <w:rPr>
-          <w:rFonts w:ascii="Arial" w:hAnsi="Arial" w:cs="Arial"/>
-        </w:rPr>
-        <w:t xml:space="preserve"> al cliente en </w:t>
-      </w:r>
-      <w:proofErr w:type="spellStart"/>
-      <w:r>
-        <w:rPr>
-          <w:rFonts w:ascii="Arial" w:hAnsi="Arial" w:cs="Arial"/>
-        </w:rPr>
-        <w:t>linea</w:t>
-      </w:r>
-      <w:proofErr w:type="spellEnd"/>
-      <w:r>
-        <w:rPr>
-          <w:rFonts w:ascii="Arial" w:hAnsi="Arial" w:cs="Arial"/>
-        </w:rPr>
-        <w:t>, acopl</w:t>
-      </w:r>
-      <w:bookmarkStart w:id="0" w:name="_GoBack"/>
-      <w:bookmarkEnd w:id="0"/>
-      <w:r>
-        <w:rPr>
-          <w:rFonts w:ascii="Arial" w:hAnsi="Arial" w:cs="Arial"/>
-        </w:rPr>
-        <w:t>ado al portal del Banco Mercantil (</w:t>
-      </w:r>
-      <w:hyperlink r:id="rId6" w:history="1">
-        <w:r>
-          <w:rPr>
-            <w:rStyle w:val="Hyperlink"/>
-            <w:rFonts w:ascii="Arial" w:hAnsi="Arial" w:cs="Arial"/>
-          </w:rPr>
-          <w:t>www.</w:t>
-        </w:r>
-        <w:r>
-          <w:rPr>
-            <w:rStyle w:val="Hyperlink"/>
-            <w:rFonts w:ascii="Arial" w:hAnsi="Arial" w:cs="Arial"/>
-            <w:b/>
-            <w:bCs/>
-          </w:rPr>
-          <w:t>bancomercantil</w:t>
-        </w:r>
-        <w:r>
-          <w:rPr>
-            <w:rStyle w:val="Hyperlink"/>
-            <w:rFonts w:ascii="Arial" w:hAnsi="Arial" w:cs="Arial"/>
-          </w:rPr>
-          <w:t>.com</w:t>
-        </w:r>
-      </w:hyperlink>
-      <w:r>
-        <w:rPr>
-          <w:rFonts w:ascii="Arial" w:hAnsi="Arial" w:cs="Arial"/>
-        </w:rPr>
-        <w:t>).</w:t>
-      </w:r>
-      <w:r>
-        <w:rPr>
-          <w:rFonts w:ascii="Arial" w:hAnsi="Arial" w:cs="Arial"/>
-        </w:rPr>
-        <w:t xml:space="preserve"> Dicho sistema se sub-divide en el portal para los clientes y el back-</w:t>
-      </w:r>
-      <w:proofErr w:type="spellStart"/>
-      <w:r>
-        <w:rPr>
-          <w:rFonts w:ascii="Arial" w:hAnsi="Arial" w:cs="Arial"/>
-        </w:rPr>
-        <w:t>end</w:t>
-      </w:r>
-      <w:proofErr w:type="spellEnd"/>
-      <w:r>
-        <w:rPr>
-          <w:rFonts w:ascii="Arial" w:hAnsi="Arial" w:cs="Arial"/>
-        </w:rPr>
-        <w:t xml:space="preserve"> para uso interno de los agentes del banco.</w:t>
-      </w:r>
-    </w:p>
-    <w:p>
-      <w:pPr>
-        <w:pStyle w:val="ListParagraph"/>
+        <w:t>Di</w:t>
+      </w:r>
+      <w:r>
+        <w:rPr>
+          <w:rFonts w:ascii="Arial" w:hAnsi="Arial" w:cs="Arial"/>
+        </w:rPr>
+        <w:t>sminuir en un periodo de seis (6</w:t>
+      </w:r>
+      <w:r>
+        <w:rPr>
+          <w:rFonts w:ascii="Arial" w:hAnsi="Arial" w:cs="Arial"/>
+        </w:rPr>
+        <w:t xml:space="preserve">) meses el tiempo de espera de los clientes del Banco Mercantil a la </w:t>
+      </w:r>
+      <w:r>
+        <w:rPr>
+          <w:rFonts w:ascii="Arial" w:hAnsi="Arial" w:cs="Arial"/>
+        </w:rPr>
+        <w:t xml:space="preserve">hora de realizar operaciones de recepción de solicitudes de Créditos (Vehículo, Hipotecario y tarjetas de Crédito) en un 50%. Para medir este </w:t>
+      </w:r>
+      <w:r>
+        <w:rPr>
+          <w:rFonts w:ascii="Arial" w:hAnsi="Arial" w:cs="Arial"/>
+        </w:rPr>
+        <w:t>objetivo se toma el tiempo de espera resultante del servicio, se divide entre el tiempo de espera actual, se lleva a porcentaje y se obtiene el complemento a 100% del total de esta operación.</w:t>
+      </w:r>
+    </w:p>
+    <w:p>
+      <w:pPr>
+        <w:pStyle w:val="Prrafodelista"/>
         <w:numPr>
           <w:ilvl w:val="0"/>
           <w:numId w:val="1"/>
@@ -331,24 +314,42 @@
         <w:rPr>
           <w:rFonts w:ascii="Arial" w:hAnsi="Arial" w:cs="Arial"/>
         </w:rPr>
-        <w:t xml:space="preserve">Desarrollar un </w:t>
-      </w:r>
-      <w:r>
-        <w:rPr>
-          <w:rFonts w:ascii="Arial" w:hAnsi="Arial" w:cs="Arial"/>
-        </w:rPr>
-        <w:t>sistema de chat en línea a través del cual los usuarios del banco puedan obtener respuestas a pr</w:t>
-      </w:r>
-      <w:r>
-        <w:rPr>
-          <w:rFonts w:ascii="Arial" w:hAnsi="Arial" w:cs="Arial"/>
-        </w:rPr>
-        <w:t xml:space="preserve">eguntas frecuentes y puntuales. </w:t>
-      </w:r>
-    </w:p>
-    <w:p>
-      <w:pPr>
-        <w:pStyle w:val="ListParagraph"/>
+        <w:t>Di</w:t>
+      </w:r>
+      <w:r>
+        <w:rPr>
+          <w:rFonts w:ascii="Arial" w:hAnsi="Arial" w:cs="Arial"/>
+        </w:rPr>
+        <w:t>sminuir en un periodo de tres</w:t>
+      </w:r>
+      <w:r>
+        <w:rPr>
+          <w:rFonts w:ascii="Arial" w:hAnsi="Arial" w:cs="Arial"/>
+        </w:rPr>
+        <w:t xml:space="preserve"> (3</w:t>
+      </w:r>
+      <w:r>
+        <w:rPr>
+          <w:rFonts w:ascii="Arial" w:hAnsi="Arial" w:cs="Arial"/>
+        </w:rPr>
+        <w:t xml:space="preserve">) meses el tiempo de espera de los clientes del Banco Mercantil a la </w:t>
+      </w:r>
+      <w:r>
+        <w:rPr>
+          <w:rFonts w:ascii="Arial" w:hAnsi="Arial" w:cs="Arial"/>
+        </w:rPr>
+        <w:t xml:space="preserve">hora de realizar operaciones de apertura de segunda cuenta en un 40%. Para medir este </w:t>
+      </w:r>
+      <w:r>
+        <w:rPr>
+          <w:rFonts w:ascii="Arial" w:hAnsi="Arial" w:cs="Arial"/>
+        </w:rPr>
+        <w:t>objetivo se toma el tiempo de espera resultante del servicio, se divide entre el tiempo de espera actual, se lleva a porcentaje y se obtiene el complemento a 100% del total de esta operación.</w:t>
+      </w:r>
+    </w:p>
+    <w:p>
+      <w:pPr>
+        <w:pStyle w:val="Prrafodelista"/>
         <w:numPr>
           <w:ilvl w:val="0"/>
           <w:numId w:val="1"/>
@@ -364,27 +365,1086 @@
         <w:rPr>
           <w:rFonts w:ascii="Arial" w:hAnsi="Arial" w:cs="Arial"/>
         </w:rPr>
+        <w:t>Di</w:t>
+      </w:r>
+      <w:r>
+        <w:rPr>
+          <w:rFonts w:ascii="Arial" w:hAnsi="Arial" w:cs="Arial"/>
+        </w:rPr>
+        <w:t>sminuir en un periodo de ocho</w:t>
+      </w:r>
+      <w:r>
+        <w:rPr>
+          <w:rFonts w:ascii="Arial" w:hAnsi="Arial" w:cs="Arial"/>
+        </w:rPr>
+        <w:t xml:space="preserve"> (8</w:t>
+      </w:r>
+      <w:r>
+        <w:rPr>
+          <w:rFonts w:ascii="Arial" w:hAnsi="Arial" w:cs="Arial"/>
+        </w:rPr>
+        <w:t xml:space="preserve">) meses el tiempo de espera de los clientes del Banco Mercantil a la </w:t>
+      </w:r>
+      <w:r>
+        <w:rPr>
+          <w:rFonts w:ascii="Arial" w:hAnsi="Arial" w:cs="Arial"/>
+        </w:rPr>
+        <w:t xml:space="preserve">hora de realizar trámites de  CADIVI en un 30%. Para medir este </w:t>
+      </w:r>
+      <w:r>
+        <w:rPr>
+          <w:rFonts w:ascii="Arial" w:hAnsi="Arial" w:cs="Arial"/>
+        </w:rPr>
+        <w:t>objetivo se toma el tiempo de espera resultante del servicio, se divide entre el tiempo de espera actual, se lleva a porcentaje y se obtiene el complemento a 100% del total de esta operación.</w:t>
+      </w:r>
+    </w:p>
+    <w:p>
+      <w:pPr>
+        <w:pStyle w:val="Prrafodelista"/>
+        <w:numPr>
+          <w:ilvl w:val="0"/>
+          <w:numId w:val="1"/>
+        </w:numPr>
+        <w:spacing w:line="360" w:lineRule="auto"/>
+        <w:ind w:left="426"/>
+        <w:jc w:val="both"/>
+        <w:rPr>
+          <w:rFonts w:ascii="Arial" w:hAnsi="Arial" w:cs="Arial"/>
+        </w:rPr>
+      </w:pPr>
+      <w:r>
+        <w:rPr>
+          <w:rFonts w:ascii="Arial" w:hAnsi="Arial" w:cs="Arial"/>
+        </w:rPr>
+        <w:t>Disminuir</w:t>
+      </w:r>
+      <w:r>
+        <w:rPr>
+          <w:rFonts w:ascii="Arial" w:hAnsi="Arial" w:cs="Arial"/>
+        </w:rPr>
+        <w:t xml:space="preserve"> el número de operaciones </w:t>
+      </w:r>
+      <w:r>
+        <w:rPr>
+          <w:rFonts w:ascii="Arial" w:hAnsi="Arial" w:cs="Arial"/>
+        </w:rPr>
+        <w:t xml:space="preserve">diarias no exitosas - </w:t>
+      </w:r>
+      <w:proofErr w:type="spellStart"/>
+      <w:r>
+        <w:rPr>
+          <w:rFonts w:ascii="Arial" w:hAnsi="Arial" w:cs="Arial"/>
+        </w:rPr>
+        <w:t>llame</w:t>
+      </w:r>
+      <w:r>
+        <w:rPr>
+          <w:rFonts w:ascii="Arial" w:hAnsi="Arial" w:cs="Arial"/>
+        </w:rPr>
+        <w:t>se</w:t>
+      </w:r>
+      <w:proofErr w:type="spellEnd"/>
+      <w:r>
+        <w:rPr>
+          <w:rFonts w:ascii="Arial" w:hAnsi="Arial" w:cs="Arial"/>
+        </w:rPr>
+        <w:t xml:space="preserve"> una operación  no exitosa a aquellas donde el cliente no puede realizar el trámite por el cual </w:t>
+      </w:r>
+      <w:r>
+        <w:rPr>
+          <w:rFonts w:ascii="Arial" w:hAnsi="Arial" w:cs="Arial"/>
+        </w:rPr>
+        <w:lastRenderedPageBreak/>
+        <w:t>acudió a la entidad bancaria, bien sea por la falta de requisitos, documentos vencidos, entre otros.</w:t>
+      </w:r>
+    </w:p>
+    <w:p>
+      <w:pPr>
+        <w:pStyle w:val="Prrafodelista"/>
+        <w:numPr>
+          <w:ilvl w:val="0"/>
+          <w:numId w:val="1"/>
+        </w:numPr>
+        <w:spacing w:line="360" w:lineRule="auto"/>
+        <w:ind w:left="426"/>
+        <w:jc w:val="both"/>
+        <w:rPr>
+          <w:rFonts w:ascii="Arial" w:hAnsi="Arial" w:cs="Arial"/>
+        </w:rPr>
+      </w:pPr>
+      <w:r>
+        <w:rPr>
+          <w:rFonts w:ascii="Arial" w:hAnsi="Arial" w:cs="Arial"/>
+        </w:rPr>
+        <w:t>Incrementar en un periodo de seis (6)</w:t>
+      </w:r>
+      <w:r>
+        <w:rPr>
+          <w:rFonts w:ascii="Arial" w:hAnsi="Arial" w:cs="Arial"/>
+        </w:rPr>
+        <w:t xml:space="preserve"> meses</w:t>
+      </w:r>
+      <w:r>
+        <w:rPr>
+          <w:rFonts w:ascii="Arial" w:hAnsi="Arial" w:cs="Arial"/>
+        </w:rPr>
+        <w:t xml:space="preserve"> el número de clientes de la entidad bancaria</w:t>
+      </w:r>
+      <w:r>
+        <w:rPr>
+          <w:rFonts w:ascii="Arial" w:hAnsi="Arial" w:cs="Arial"/>
+        </w:rPr>
+        <w:t xml:space="preserve"> en 3</w:t>
+      </w:r>
+      <w:r>
+        <w:rPr>
+          <w:rFonts w:ascii="Arial" w:hAnsi="Arial" w:cs="Arial"/>
+        </w:rPr>
+        <w:t>%.</w:t>
+      </w:r>
+    </w:p>
+    <w:p>
+      <w:pPr>
+        <w:pStyle w:val="Prrafodelista"/>
+        <w:numPr>
+          <w:ilvl w:val="0"/>
+          <w:numId w:val="1"/>
+        </w:numPr>
+        <w:spacing w:line="360" w:lineRule="auto"/>
+        <w:ind w:left="426"/>
+        <w:jc w:val="both"/>
+        <w:rPr>
+          <w:rFonts w:ascii="Arial" w:hAnsi="Arial" w:cs="Arial"/>
+        </w:rPr>
+      </w:pPr>
+      <w:r>
+        <w:rPr>
+          <w:rFonts w:ascii="Arial" w:hAnsi="Arial" w:cs="Arial"/>
+        </w:rPr>
+        <w:t>Duplicar en un periodo de seis (6)</w:t>
+      </w:r>
+      <w:r>
+        <w:rPr>
+          <w:rFonts w:ascii="Arial" w:hAnsi="Arial" w:cs="Arial"/>
+        </w:rPr>
+        <w:t xml:space="preserve"> meses el número de respuestas a preguntas puntuales realizadas por vía telefónica a través del uso del chat en línea. </w:t>
+      </w:r>
+    </w:p>
+    <w:p>
+      <w:pPr>
+        <w:pStyle w:val="Prrafodelista"/>
+        <w:numPr>
+          <w:ilvl w:val="0"/>
+          <w:numId w:val="1"/>
+        </w:numPr>
+        <w:spacing w:line="360" w:lineRule="auto"/>
+        <w:ind w:left="426"/>
+        <w:jc w:val="both"/>
+        <w:rPr>
+          <w:rFonts w:ascii="Arial" w:hAnsi="Arial" w:cs="Arial"/>
+        </w:rPr>
+      </w:pPr>
+      <w:r>
+        <w:rPr>
+          <w:rFonts w:ascii="Arial" w:hAnsi="Arial" w:cs="Arial"/>
+        </w:rPr>
+        <w:t xml:space="preserve">Desarrollar un sistema de </w:t>
+      </w:r>
+      <w:r>
+        <w:rPr>
+          <w:rFonts w:ascii="Arial" w:hAnsi="Arial" w:cs="Arial"/>
+        </w:rPr>
+        <w:t>gestión</w:t>
+      </w:r>
+      <w:r>
+        <w:rPr>
+          <w:rFonts w:ascii="Arial" w:hAnsi="Arial" w:cs="Arial"/>
+        </w:rPr>
+        <w:t xml:space="preserve"> de citas para realizar operaciones de </w:t>
+      </w:r>
+      <w:r>
+        <w:rPr>
+          <w:rFonts w:ascii="Arial" w:hAnsi="Arial" w:cs="Arial"/>
+        </w:rPr>
+        <w:t>atención</w:t>
+      </w:r>
+      <w:r>
+        <w:rPr>
+          <w:rFonts w:ascii="Arial" w:hAnsi="Arial" w:cs="Arial"/>
+        </w:rPr>
+        <w:t xml:space="preserve"> al cliente en </w:t>
+      </w:r>
+      <w:r>
+        <w:rPr>
+          <w:rFonts w:ascii="Arial" w:hAnsi="Arial" w:cs="Arial"/>
+        </w:rPr>
+        <w:t>línea</w:t>
+      </w:r>
+      <w:r>
+        <w:rPr>
+          <w:rFonts w:ascii="Arial" w:hAnsi="Arial" w:cs="Arial"/>
+        </w:rPr>
+        <w:t>, acopl</w:t>
+      </w:r>
+      <w:bookmarkStart w:id="0" w:name="_GoBack"/>
+      <w:bookmarkEnd w:id="0"/>
+      <w:r>
+        <w:rPr>
+          <w:rFonts w:ascii="Arial" w:hAnsi="Arial" w:cs="Arial"/>
+        </w:rPr>
+        <w:t xml:space="preserve">ado al portal del Banco Mercantil </w:t>
+      </w:r>
+      <w:r>
+        <w:rPr>
+          <w:rFonts w:ascii="Arial" w:hAnsi="Arial" w:cs="Arial"/>
+        </w:rPr>
+        <w:t>(</w:t>
+      </w:r>
+      <w:hyperlink r:id="rId5" w:history="1">
+        <w:r>
+          <w:rPr>
+            <w:rStyle w:val="Hipervnculo"/>
+            <w:rFonts w:ascii="Arial" w:hAnsi="Arial" w:cs="Arial"/>
+          </w:rPr>
+          <w:t>www</w:t>
+        </w:r>
+        <w:r>
+          <w:rPr>
+            <w:rStyle w:val="Hipervnculo"/>
+            <w:rFonts w:ascii="Arial" w:hAnsi="Arial" w:cs="Arial"/>
+            <w:b/>
+            <w:bCs/>
+          </w:rPr>
+          <w:t>.bancomercantil</w:t>
+        </w:r>
+        <w:r>
+          <w:rPr>
+            <w:rStyle w:val="Hipervnculo"/>
+            <w:rFonts w:ascii="Arial" w:hAnsi="Arial" w:cs="Arial"/>
+          </w:rPr>
+          <w:t>.co</w:t>
+        </w:r>
+        <w:r>
+          <w:rPr>
+            <w:rStyle w:val="Hipervnculo"/>
+            <w:rFonts w:ascii="Arial" w:hAnsi="Arial" w:cs="Arial"/>
+          </w:rPr>
+          <w:t>m</w:t>
+        </w:r>
+      </w:hyperlink>
+      <w:r>
+        <w:rPr>
+          <w:rFonts w:ascii="Arial" w:hAnsi="Arial" w:cs="Arial"/>
+        </w:rPr>
+        <w:t>).</w:t>
+      </w:r>
+      <w:r>
+        <w:rPr>
+          <w:rFonts w:ascii="Arial" w:hAnsi="Arial" w:cs="Arial"/>
+        </w:rPr>
+        <w:t xml:space="preserve"> Dicho sistema se sub-divide en el portal para los clientes y el back-</w:t>
+      </w:r>
+      <w:proofErr w:type="spellStart"/>
+      <w:r>
+        <w:rPr>
+          <w:rFonts w:ascii="Arial" w:hAnsi="Arial" w:cs="Arial"/>
+        </w:rPr>
+        <w:t>end</w:t>
+      </w:r>
+      <w:proofErr w:type="spellEnd"/>
+      <w:r>
+        <w:rPr>
+          <w:rFonts w:ascii="Arial" w:hAnsi="Arial" w:cs="Arial"/>
+        </w:rPr>
+        <w:t xml:space="preserve"> para uso </w:t>
+      </w:r>
+      <w:r>
+        <w:rPr>
+          <w:rFonts w:ascii="Arial" w:hAnsi="Arial" w:cs="Arial"/>
+        </w:rPr>
+        <w:t>administrativo</w:t>
+      </w:r>
+      <w:r>
+        <w:rPr>
+          <w:rFonts w:ascii="Arial" w:hAnsi="Arial" w:cs="Arial"/>
+        </w:rPr>
+        <w:t xml:space="preserve"> de los agentes del banco.</w:t>
+      </w:r>
+    </w:p>
+    <w:p>
+      <w:pPr>
+        <w:pStyle w:val="Prrafodelista"/>
+        <w:numPr>
+          <w:ilvl w:val="0"/>
+          <w:numId w:val="1"/>
+        </w:numPr>
+        <w:spacing w:line="360" w:lineRule="auto"/>
+        <w:ind w:left="426"/>
+        <w:jc w:val="both"/>
+        <w:rPr>
+          <w:rFonts w:ascii="Arial" w:hAnsi="Arial" w:cs="Arial"/>
+        </w:rPr>
+      </w:pPr>
+      <w:r>
+        <w:rPr>
+          <w:rFonts w:ascii="Arial" w:hAnsi="Arial" w:cs="Arial"/>
+        </w:rPr>
+        <w:t xml:space="preserve">Desarrollar un </w:t>
+      </w:r>
+      <w:r>
+        <w:rPr>
+          <w:rFonts w:ascii="Arial" w:hAnsi="Arial" w:cs="Arial"/>
+        </w:rPr>
+        <w:t>sistema de chat en línea</w:t>
+      </w:r>
+      <w:r>
+        <w:rPr>
+          <w:rFonts w:ascii="Arial" w:hAnsi="Arial" w:cs="Arial"/>
+        </w:rPr>
+        <w:t xml:space="preserve"> </w:t>
+      </w:r>
+      <w:r>
+        <w:rPr>
+          <w:rFonts w:ascii="Arial" w:hAnsi="Arial" w:cs="Arial"/>
+        </w:rPr>
+        <w:t xml:space="preserve">acoplado al portal del Banco Mercantil </w:t>
+      </w:r>
+      <w:r>
+        <w:rPr>
+          <w:rFonts w:ascii="Arial" w:hAnsi="Arial" w:cs="Arial"/>
+        </w:rPr>
+        <w:t>(</w:t>
+      </w:r>
+      <w:hyperlink r:id="rId6" w:history="1">
+        <w:r>
+          <w:rPr>
+            <w:rStyle w:val="Hipervnculo"/>
+            <w:rFonts w:ascii="Arial" w:hAnsi="Arial" w:cs="Arial"/>
+          </w:rPr>
+          <w:t>www</w:t>
+        </w:r>
+        <w:r>
+          <w:rPr>
+            <w:rStyle w:val="Hipervnculo"/>
+            <w:rFonts w:ascii="Arial" w:hAnsi="Arial" w:cs="Arial"/>
+            <w:b/>
+            <w:bCs/>
+          </w:rPr>
+          <w:t>.bancomercantil</w:t>
+        </w:r>
+        <w:r>
+          <w:rPr>
+            <w:rStyle w:val="Hipervnculo"/>
+            <w:rFonts w:ascii="Arial" w:hAnsi="Arial" w:cs="Arial"/>
+          </w:rPr>
+          <w:t>.co</w:t>
+        </w:r>
+        <w:r>
+          <w:rPr>
+            <w:rStyle w:val="Hipervnculo"/>
+            <w:rFonts w:ascii="Arial" w:hAnsi="Arial" w:cs="Arial"/>
+          </w:rPr>
+          <w:t>m</w:t>
+        </w:r>
+      </w:hyperlink>
+      <w:r>
+        <w:rPr>
+          <w:rFonts w:ascii="Arial" w:hAnsi="Arial" w:cs="Arial"/>
+        </w:rPr>
+        <w:t>)</w:t>
+      </w:r>
+      <w:r>
+        <w:rPr>
+          <w:rFonts w:ascii="Arial" w:hAnsi="Arial" w:cs="Arial"/>
+        </w:rPr>
+        <w:t xml:space="preserve"> a través del cual los usuarios del banco puedan obtener respuestas a pr</w:t>
+      </w:r>
+      <w:r>
+        <w:rPr>
+          <w:rFonts w:ascii="Arial" w:hAnsi="Arial" w:cs="Arial"/>
+        </w:rPr>
+        <w:t xml:space="preserve">eguntas frecuentes y puntuales. </w:t>
+      </w:r>
+    </w:p>
+    <w:p>
+      <w:pPr>
+        <w:pStyle w:val="Prrafodelista"/>
+        <w:numPr>
+          <w:ilvl w:val="0"/>
+          <w:numId w:val="1"/>
+        </w:numPr>
+        <w:spacing w:line="360" w:lineRule="auto"/>
+        <w:ind w:left="426"/>
+        <w:jc w:val="both"/>
+        <w:rPr>
+          <w:rFonts w:ascii="Arial" w:hAnsi="Arial" w:cs="Arial"/>
+        </w:rPr>
+      </w:pPr>
+      <w:r>
+        <w:rPr>
+          <w:rFonts w:ascii="Arial" w:hAnsi="Arial" w:cs="Arial"/>
+        </w:rPr>
         <w:t>Capacitar a los agentes</w:t>
       </w:r>
       <w:r>
         <w:rPr>
           <w:rFonts w:ascii="Arial" w:hAnsi="Arial" w:cs="Arial"/>
         </w:rPr>
-        <w:t xml:space="preserve"> de la oficina (POR DEFINIR) del Banco Mercantil sobre el uso del sistema de gestión de citas y el chat en línea.</w:t>
-      </w:r>
-    </w:p>
-    <w:p>
-      <w:pPr>
-        <w:jc w:val="both"/>
-        <w:rPr>
-          <w:rStyle w:val="apple-style-span"/>
-          <w:rFonts w:ascii="Arial" w:hAnsi="Arial" w:cs="Arial"/>
-          <w:color w:val="000000"/>
-        </w:rPr>
-      </w:pPr>
-    </w:p>
-    <w:p/>
-    <w:p/>
+        <w:t xml:space="preserve"> de la oficina (POR DEFINIR) del Banco Mercantil sobre el uso </w:t>
+      </w:r>
+      <w:r>
+        <w:rPr>
+          <w:rFonts w:ascii="Arial" w:hAnsi="Arial" w:cs="Arial"/>
+        </w:rPr>
+        <w:t>del sistema de gestión de citas</w:t>
+      </w:r>
+      <w:r>
+        <w:rPr>
+          <w:rFonts w:ascii="Arial" w:hAnsi="Arial" w:cs="Arial"/>
+        </w:rPr>
+        <w:t>.</w:t>
+      </w:r>
+    </w:p>
+    <w:p>
+      <w:pPr>
+        <w:pStyle w:val="Prrafodelista"/>
+        <w:numPr>
+          <w:ilvl w:val="0"/>
+          <w:numId w:val="1"/>
+        </w:numPr>
+        <w:spacing w:line="360" w:lineRule="auto"/>
+        <w:ind w:left="426"/>
+        <w:jc w:val="both"/>
+        <w:rPr>
+          <w:rFonts w:ascii="Arial" w:hAnsi="Arial" w:cs="Arial"/>
+        </w:rPr>
+      </w:pPr>
+      <w:r>
+        <w:rPr>
+          <w:rFonts w:ascii="Arial" w:hAnsi="Arial" w:cs="Arial"/>
+        </w:rPr>
+        <w:t xml:space="preserve">Capacitar a los operadores del Banco Mercantil sobre el uso </w:t>
+      </w:r>
+      <w:r>
+        <w:rPr>
+          <w:rFonts w:ascii="Arial" w:hAnsi="Arial" w:cs="Arial"/>
+        </w:rPr>
+        <w:t>e información suministrada en el</w:t>
+      </w:r>
+      <w:r>
+        <w:rPr>
+          <w:rFonts w:ascii="Arial" w:hAnsi="Arial" w:cs="Arial"/>
+        </w:rPr>
+        <w:t xml:space="preserve"> chat en línea.</w:t>
+      </w:r>
+    </w:p>
+    <w:p>
+      <w:pPr>
+        <w:jc w:val="both"/>
+        <w:rPr>
+          <w:rStyle w:val="apple-style-span"/>
+          <w:rFonts w:ascii="Arial" w:hAnsi="Arial" w:cs="Arial"/>
+          <w:color w:val="000000"/>
+        </w:rPr>
+      </w:pPr>
+    </w:p>
+    <w:p>
+      <w:pPr>
+        <w:jc w:val="both"/>
+        <w:rPr>
+          <w:rStyle w:val="apple-style-span"/>
+          <w:rFonts w:ascii="Arial" w:hAnsi="Arial" w:cs="Arial"/>
+          <w:color w:val="000000"/>
+        </w:rPr>
+      </w:pPr>
+    </w:p>
+    <w:p>
+      <w:pPr>
+        <w:jc w:val="both"/>
+        <w:rPr>
+          <w:rStyle w:val="apple-style-span"/>
+          <w:rFonts w:ascii="Arial" w:hAnsi="Arial" w:cs="Arial"/>
+          <w:color w:val="000000"/>
+        </w:rPr>
+      </w:pPr>
+    </w:p>
+    <w:p>
+      <w:pPr>
+        <w:jc w:val="both"/>
+        <w:rPr>
+          <w:rStyle w:val="apple-style-span"/>
+          <w:rFonts w:ascii="Arial" w:hAnsi="Arial" w:cs="Arial"/>
+          <w:color w:val="000000"/>
+        </w:rPr>
+      </w:pPr>
+    </w:p>
+    <w:p>
+      <w:pPr>
+        <w:jc w:val="both"/>
+        <w:rPr>
+          <w:rStyle w:val="apple-style-span"/>
+          <w:rFonts w:ascii="Arial" w:hAnsi="Arial" w:cs="Arial"/>
+          <w:color w:val="000000"/>
+        </w:rPr>
+      </w:pPr>
+    </w:p>
+    <w:p>
+      <w:pPr>
+        <w:jc w:val="both"/>
+        <w:rPr>
+          <w:rStyle w:val="apple-style-span"/>
+          <w:rFonts w:ascii="Arial" w:hAnsi="Arial" w:cs="Arial"/>
+          <w:color w:val="000000"/>
+        </w:rPr>
+      </w:pPr>
+    </w:p>
+    <w:p>
+      <w:pPr>
+        <w:jc w:val="both"/>
+        <w:rPr>
+          <w:rStyle w:val="apple-style-span"/>
+          <w:rFonts w:ascii="Arial" w:hAnsi="Arial" w:cs="Arial"/>
+          <w:color w:val="000000"/>
+        </w:rPr>
+      </w:pPr>
+    </w:p>
+    <w:p>
+      <w:pPr>
+        <w:jc w:val="both"/>
+        <w:rPr>
+          <w:rStyle w:val="apple-style-span"/>
+          <w:rFonts w:ascii="Arial" w:hAnsi="Arial" w:cs="Arial"/>
+          <w:color w:val="000000"/>
+        </w:rPr>
+      </w:pPr>
+    </w:p>
+    <w:p>
+      <w:pPr>
+        <w:jc w:val="both"/>
+        <w:rPr>
+          <w:rStyle w:val="apple-style-span"/>
+          <w:rFonts w:ascii="Arial" w:hAnsi="Arial" w:cs="Arial"/>
+          <w:color w:val="000000"/>
+        </w:rPr>
+      </w:pPr>
+    </w:p>
+    <w:p>
+      <w:pPr>
+        <w:jc w:val="both"/>
+        <w:rPr>
+          <w:rStyle w:val="apple-style-span"/>
+          <w:rFonts w:ascii="Arial" w:hAnsi="Arial" w:cs="Arial"/>
+          <w:color w:val="000000"/>
+        </w:rPr>
+      </w:pPr>
+    </w:p>
+    <w:p>
+      <w:pPr>
+        <w:jc w:val="both"/>
+        <w:rPr>
+          <w:rStyle w:val="apple-style-span"/>
+          <w:rFonts w:ascii="Arial" w:hAnsi="Arial" w:cs="Arial"/>
+          <w:color w:val="000000"/>
+        </w:rPr>
+      </w:pPr>
+    </w:p>
+    <w:p>
+      <w:pPr>
+        <w:jc w:val="both"/>
+        <w:rPr>
+          <w:rStyle w:val="apple-style-span"/>
+          <w:rFonts w:ascii="Arial" w:hAnsi="Arial" w:cs="Arial"/>
+          <w:color w:val="000000"/>
+        </w:rPr>
+      </w:pPr>
+    </w:p>
+    <w:p>
+      <w:pPr>
+        <w:jc w:val="both"/>
+        <w:rPr>
+          <w:rStyle w:val="apple-style-span"/>
+          <w:rFonts w:ascii="Arial" w:hAnsi="Arial" w:cs="Arial"/>
+          <w:color w:val="000000"/>
+        </w:rPr>
+      </w:pPr>
+    </w:p>
+    <w:p>
+      <w:pPr>
+        <w:jc w:val="both"/>
+        <w:rPr>
+          <w:rStyle w:val="apple-style-span"/>
+          <w:rFonts w:ascii="Arial" w:hAnsi="Arial" w:cs="Arial"/>
+          <w:color w:val="000000"/>
+        </w:rPr>
+      </w:pPr>
+    </w:p>
+    <w:p>
+      <w:pPr>
+        <w:jc w:val="both"/>
+        <w:rPr>
+          <w:rStyle w:val="apple-style-span"/>
+          <w:rFonts w:ascii="Arial" w:hAnsi="Arial" w:cs="Arial"/>
+          <w:color w:val="000000"/>
+        </w:rPr>
+      </w:pPr>
+    </w:p>
+    <w:p>
+      <w:pPr>
+        <w:jc w:val="both"/>
+        <w:rPr>
+          <w:rStyle w:val="apple-style-span"/>
+          <w:rFonts w:ascii="Arial" w:hAnsi="Arial" w:cs="Arial"/>
+          <w:color w:val="000000"/>
+        </w:rPr>
+      </w:pPr>
+    </w:p>
+    <w:p>
+      <w:pPr>
+        <w:jc w:val="both"/>
+        <w:rPr>
+          <w:rStyle w:val="apple-style-span"/>
+          <w:rFonts w:ascii="Arial" w:hAnsi="Arial" w:cs="Arial"/>
+          <w:color w:val="000000"/>
+        </w:rPr>
+      </w:pPr>
+      <w:r>
+        <w:rPr>
+          <w:rStyle w:val="apple-style-span"/>
+          <w:rFonts w:ascii="Arial" w:hAnsi="Arial" w:cs="Arial"/>
+          <w:color w:val="000000"/>
+        </w:rPr>
+        <w:t>Justificación</w:t>
+      </w:r>
+    </w:p>
+    <w:p>
+      <w:pPr>
+        <w:jc w:val="both"/>
+        <w:rPr>
+          <w:rFonts w:ascii="Arial" w:hAnsi="Arial" w:cs="Arial"/>
+        </w:rPr>
+      </w:pPr>
+      <w:r>
+        <w:rPr>
+          <w:rStyle w:val="apple-style-span"/>
+          <w:rFonts w:ascii="Arial" w:hAnsi="Arial" w:cs="Arial"/>
+          <w:color w:val="000000"/>
+        </w:rPr>
+        <w:tab/>
+        <w:t>A través del sistema de gestión de citas para realizar operaciones de servicio al cliente, se reduce el tiempo de espera de dichos clientes a la hora de</w:t>
+      </w:r>
+      <w:r>
+        <w:rPr>
+          <w:rStyle w:val="apple-style-span"/>
+          <w:rFonts w:ascii="Arial" w:hAnsi="Arial" w:cs="Arial"/>
+          <w:color w:val="000000"/>
+        </w:rPr>
+        <w:t xml:space="preserve"> realizar </w:t>
+      </w:r>
+      <w:r>
+        <w:rPr>
+          <w:rStyle w:val="apple-style-span"/>
+          <w:rFonts w:ascii="Arial" w:hAnsi="Arial" w:cs="Arial"/>
+          <w:color w:val="000000"/>
+        </w:rPr>
+        <w:t>operaciones tales como</w:t>
+      </w:r>
+      <w:r>
+        <w:rPr>
+          <w:rStyle w:val="apple-style-span"/>
+          <w:rFonts w:ascii="Arial" w:hAnsi="Arial" w:cs="Arial"/>
+          <w:color w:val="000000"/>
+        </w:rPr>
+        <w:t>: emisión y/o reposición de instrumentos, recepción de solicitudes de créditos, tramites CADIVI, operaciones en el portafolio mercantil inversiones, suscripción del plan crecer, contratación de póliza vital mercantil y apertura de segunda cuenta. El mecanismo se ofrecerá en e</w:t>
+      </w:r>
+      <w:r>
+        <w:rPr>
+          <w:rFonts w:ascii="Arial" w:hAnsi="Arial" w:cs="Arial"/>
+        </w:rPr>
+        <w:t xml:space="preserve">l </w:t>
+      </w:r>
+      <w:r>
+        <w:rPr>
+          <w:rFonts w:ascii="Arial" w:hAnsi="Arial" w:cs="Arial"/>
+        </w:rPr>
+        <w:t xml:space="preserve">portal del Banco Mercantil </w:t>
+      </w:r>
+      <w:r>
+        <w:rPr>
+          <w:rFonts w:ascii="Arial" w:hAnsi="Arial" w:cs="Arial"/>
+        </w:rPr>
+        <w:t>(</w:t>
+      </w:r>
+      <w:hyperlink r:id="rId7" w:history="1">
+        <w:r>
+          <w:rPr>
+            <w:rStyle w:val="Hipervnculo"/>
+            <w:rFonts w:ascii="Arial" w:hAnsi="Arial" w:cs="Arial"/>
+          </w:rPr>
+          <w:t>www</w:t>
+        </w:r>
+        <w:r>
+          <w:rPr>
+            <w:rStyle w:val="Hipervnculo"/>
+            <w:rFonts w:ascii="Arial" w:hAnsi="Arial" w:cs="Arial"/>
+            <w:b/>
+            <w:bCs/>
+          </w:rPr>
+          <w:t>.bancomercantil</w:t>
+        </w:r>
+        <w:r>
+          <w:rPr>
+            <w:rStyle w:val="Hipervnculo"/>
+            <w:rFonts w:ascii="Arial" w:hAnsi="Arial" w:cs="Arial"/>
+          </w:rPr>
+          <w:t>.co</w:t>
+        </w:r>
+        <w:r>
+          <w:rPr>
+            <w:rStyle w:val="Hipervnculo"/>
+            <w:rFonts w:ascii="Arial" w:hAnsi="Arial" w:cs="Arial"/>
+          </w:rPr>
+          <w:t>m</w:t>
+        </w:r>
+      </w:hyperlink>
+      <w:r>
+        <w:rPr>
+          <w:rFonts w:ascii="Arial" w:hAnsi="Arial" w:cs="Arial"/>
+        </w:rPr>
+        <w:t>)</w:t>
+      </w:r>
+      <w:r>
+        <w:rPr>
+          <w:rFonts w:ascii="Arial" w:hAnsi="Arial" w:cs="Arial"/>
+        </w:rPr>
+        <w:t xml:space="preserve">, donde los clientes podrán </w:t>
+      </w:r>
+      <w:r>
+        <w:rPr>
+          <w:rFonts w:ascii="Arial" w:hAnsi="Arial" w:cs="Arial"/>
+        </w:rPr>
+        <w:t>ingresar</w:t>
+      </w:r>
+      <w:r>
+        <w:rPr>
+          <w:rFonts w:ascii="Arial" w:hAnsi="Arial" w:cs="Arial"/>
+        </w:rPr>
+        <w:t xml:space="preserve"> y gestionar su cita indicando</w:t>
+      </w:r>
+      <w:r>
+        <w:rPr>
+          <w:rFonts w:ascii="Arial" w:hAnsi="Arial" w:cs="Arial"/>
+        </w:rPr>
+        <w:t>:</w:t>
+      </w:r>
+    </w:p>
+    <w:p>
+      <w:pPr>
+        <w:pStyle w:val="Prrafodelista"/>
+        <w:numPr>
+          <w:ilvl w:val="0"/>
+          <w:numId w:val="2"/>
+        </w:numPr>
+        <w:jc w:val="both"/>
+        <w:rPr>
+          <w:rFonts w:ascii="Arial" w:hAnsi="Arial" w:cs="Arial"/>
+        </w:rPr>
+      </w:pPr>
+      <w:r>
+        <w:rPr>
+          <w:rFonts w:ascii="Arial" w:hAnsi="Arial" w:cs="Arial"/>
+        </w:rPr>
+        <w:t xml:space="preserve">Paso 1- </w:t>
+      </w:r>
+      <w:proofErr w:type="spellStart"/>
+      <w:r>
+        <w:rPr>
+          <w:rFonts w:ascii="Arial" w:hAnsi="Arial" w:cs="Arial"/>
+        </w:rPr>
+        <w:t>Busqueda</w:t>
+      </w:r>
+      <w:proofErr w:type="spellEnd"/>
+      <w:r>
+        <w:rPr>
+          <w:rFonts w:ascii="Arial" w:hAnsi="Arial" w:cs="Arial"/>
+        </w:rPr>
+        <w:t xml:space="preserve"> de agencia.</w:t>
+      </w:r>
+    </w:p>
+    <w:p>
+      <w:pPr>
+        <w:pStyle w:val="Prrafodelista"/>
+        <w:numPr>
+          <w:ilvl w:val="0"/>
+          <w:numId w:val="2"/>
+        </w:numPr>
+        <w:jc w:val="both"/>
+        <w:rPr>
+          <w:rStyle w:val="apple-style-span"/>
+          <w:rFonts w:ascii="Arial" w:hAnsi="Arial" w:cs="Arial"/>
+        </w:rPr>
+      </w:pPr>
+      <w:r>
+        <w:rPr>
+          <w:rFonts w:ascii="Arial" w:hAnsi="Arial" w:cs="Arial"/>
+        </w:rPr>
+        <w:t xml:space="preserve">Paso 2- </w:t>
+      </w:r>
+      <w:r>
+        <w:rPr>
+          <w:rFonts w:ascii="Arial" w:hAnsi="Arial" w:cs="Arial"/>
+        </w:rPr>
+        <w:t>Selección de operación a realizar.</w:t>
+      </w:r>
+    </w:p>
+    <w:p>
+      <w:pPr>
+        <w:pStyle w:val="Prrafodelista"/>
+        <w:numPr>
+          <w:ilvl w:val="0"/>
+          <w:numId w:val="2"/>
+        </w:numPr>
+        <w:jc w:val="both"/>
+        <w:rPr>
+          <w:rFonts w:ascii="Arial" w:hAnsi="Arial" w:cs="Arial"/>
+        </w:rPr>
+      </w:pPr>
+      <w:r>
+        <w:rPr>
+          <w:rFonts w:ascii="Arial" w:hAnsi="Arial" w:cs="Arial"/>
+        </w:rPr>
+        <w:t>Paso 3- Selección de la fecha y hora de la cita</w:t>
+      </w:r>
+      <w:r>
+        <w:rPr>
+          <w:rFonts w:ascii="Arial" w:hAnsi="Arial" w:cs="Arial"/>
+        </w:rPr>
+        <w:t>.</w:t>
+      </w:r>
+    </w:p>
+    <w:p>
+      <w:pPr>
+        <w:pStyle w:val="Prrafodelista"/>
+        <w:numPr>
+          <w:ilvl w:val="0"/>
+          <w:numId w:val="2"/>
+        </w:numPr>
+        <w:jc w:val="both"/>
+        <w:rPr>
+          <w:rFonts w:ascii="Arial" w:hAnsi="Arial" w:cs="Arial"/>
+        </w:rPr>
+      </w:pPr>
+      <w:r>
+        <w:rPr>
+          <w:rFonts w:ascii="Arial" w:hAnsi="Arial" w:cs="Arial"/>
+        </w:rPr>
+        <w:t xml:space="preserve">Paso 4- </w:t>
+      </w:r>
+      <w:r>
+        <w:rPr>
+          <w:rFonts w:ascii="Arial" w:hAnsi="Arial" w:cs="Arial"/>
+        </w:rPr>
+        <w:t>Ingreso de datos del cliente.</w:t>
+      </w:r>
+    </w:p>
+    <w:p>
+      <w:pPr>
+        <w:ind w:firstLine="425"/>
+        <w:jc w:val="both"/>
+        <w:rPr>
+          <w:rFonts w:ascii="Arial" w:hAnsi="Arial" w:cs="Arial"/>
+        </w:rPr>
+      </w:pPr>
+      <w:r>
+        <w:rPr>
+          <w:rFonts w:ascii="Arial" w:hAnsi="Arial" w:cs="Arial"/>
+        </w:rPr>
+        <w:t>La obtención de estos datos</w:t>
+      </w:r>
+      <w:r>
+        <w:rPr>
+          <w:rFonts w:ascii="Arial" w:hAnsi="Arial" w:cs="Arial"/>
+        </w:rPr>
+        <w:t xml:space="preserve"> permite organizar el tiempo estimado de cada operación con la finalidad de que los clientes asistan al banco el día que tenga</w:t>
+      </w:r>
+      <w:r>
+        <w:rPr>
+          <w:rFonts w:ascii="Arial" w:hAnsi="Arial" w:cs="Arial"/>
+        </w:rPr>
+        <w:t>n</w:t>
+      </w:r>
+      <w:r>
+        <w:rPr>
+          <w:rFonts w:ascii="Arial" w:hAnsi="Arial" w:cs="Arial"/>
+        </w:rPr>
+        <w:t xml:space="preserve"> disponibilidad </w:t>
+      </w:r>
+      <w:r>
+        <w:rPr>
+          <w:rFonts w:ascii="Arial" w:hAnsi="Arial" w:cs="Arial"/>
+        </w:rPr>
+        <w:t>horaria</w:t>
+      </w:r>
+      <w:r>
+        <w:rPr>
+          <w:rFonts w:ascii="Arial" w:hAnsi="Arial" w:cs="Arial"/>
+        </w:rPr>
+        <w:t xml:space="preserve"> y su trámite dure el </w:t>
+      </w:r>
+      <w:r>
+        <w:rPr>
+          <w:rFonts w:ascii="Arial" w:hAnsi="Arial" w:cs="Arial"/>
+        </w:rPr>
+        <w:t>tiempo</w:t>
+      </w:r>
+      <w:r>
+        <w:rPr>
+          <w:rFonts w:ascii="Arial" w:hAnsi="Arial" w:cs="Arial"/>
+        </w:rPr>
+        <w:t xml:space="preserve"> establecido</w:t>
+      </w:r>
+      <w:r>
+        <w:rPr>
+          <w:rFonts w:ascii="Arial" w:hAnsi="Arial" w:cs="Arial"/>
+        </w:rPr>
+        <w:t xml:space="preserve"> previamente</w:t>
+      </w:r>
+      <w:r>
+        <w:rPr>
+          <w:rFonts w:ascii="Arial" w:hAnsi="Arial" w:cs="Arial"/>
+        </w:rPr>
+        <w:t xml:space="preserve"> por el sistema.</w:t>
+      </w:r>
+    </w:p>
+    <w:p>
+      <w:pPr>
+        <w:ind w:firstLine="708"/>
+        <w:jc w:val="both"/>
+        <w:rPr>
+          <w:rFonts w:ascii="Arial" w:hAnsi="Arial" w:cs="Arial"/>
+        </w:rPr>
+      </w:pPr>
+      <w:r>
+        <w:rPr>
+          <w:rFonts w:ascii="Arial" w:hAnsi="Arial" w:cs="Arial"/>
+        </w:rPr>
+        <w:t>La implementación de este mecanismo por parte del banco mercantil le será de utilidad para captar</w:t>
+      </w:r>
+      <w:r>
+        <w:rPr>
+          <w:rFonts w:ascii="Arial" w:hAnsi="Arial" w:cs="Arial"/>
+        </w:rPr>
+        <w:t xml:space="preserve"> un</w:t>
+      </w:r>
+      <w:r>
+        <w:rPr>
+          <w:rFonts w:ascii="Arial" w:hAnsi="Arial" w:cs="Arial"/>
+        </w:rPr>
+        <w:t xml:space="preserve"> mayor número de clientes, ya que en la actualidad la mayoría de las entidades bancarias no toman en cuenta el tiempo de espera de los cliente</w:t>
+      </w:r>
+      <w:r>
+        <w:rPr>
+          <w:rFonts w:ascii="Arial" w:hAnsi="Arial" w:cs="Arial"/>
+        </w:rPr>
+        <w:t xml:space="preserve">s, y hacen que estos se sientan </w:t>
+      </w:r>
+      <w:r>
+        <w:rPr>
+          <w:rFonts w:ascii="Arial" w:hAnsi="Arial" w:cs="Arial"/>
+        </w:rPr>
+        <w:t>insatisfechos con el servicio</w:t>
+      </w:r>
+      <w:r>
+        <w:rPr>
+          <w:rFonts w:ascii="Arial" w:hAnsi="Arial" w:cs="Arial"/>
+        </w:rPr>
+        <w:t xml:space="preserve"> prestado</w:t>
+      </w:r>
+      <w:r>
+        <w:rPr>
+          <w:rFonts w:ascii="Arial" w:hAnsi="Arial" w:cs="Arial"/>
+        </w:rPr>
+        <w:t>.</w:t>
+      </w:r>
+      <w:r>
+        <w:rPr>
+          <w:rFonts w:ascii="Arial" w:hAnsi="Arial" w:cs="Arial"/>
+        </w:rPr>
+        <w:t xml:space="preserve"> </w:t>
+      </w:r>
+      <w:proofErr w:type="spellStart"/>
+      <w:r>
+        <w:rPr>
+          <w:rFonts w:ascii="Arial" w:hAnsi="Arial" w:cs="Arial"/>
+        </w:rPr>
+        <w:t>Asi</w:t>
+      </w:r>
+      <w:proofErr w:type="spellEnd"/>
+      <w:r>
+        <w:rPr>
+          <w:rFonts w:ascii="Arial" w:hAnsi="Arial" w:cs="Arial"/>
+        </w:rPr>
+        <w:t xml:space="preserve"> mismo, se garantiza que los clientes ya existentes del banco se sientan satisfechos con la calidad del servicio al cliente puesto a que sus tiempos de espera serán considerablemente reducidos.</w:t>
+      </w:r>
+    </w:p>
+    <w:p>
+      <w:pPr>
+        <w:ind w:firstLine="708"/>
+        <w:jc w:val="both"/>
+        <w:rPr>
+          <w:rFonts w:ascii="Arial" w:hAnsi="Arial" w:cs="Arial"/>
+        </w:rPr>
+      </w:pPr>
+      <w:r>
+        <w:rPr>
+          <w:rFonts w:ascii="Arial" w:hAnsi="Arial" w:cs="Arial"/>
+          <w:color w:val="000000"/>
+        </w:rPr>
+        <w:t>Actualmente cuando se realizan llamadas telefónicas a las entidades bancarias para hacer preguntas puntuales como por ejemplo, los requisitos necesarios para realizar una operación de emisión y/o reposición de instrumento, el tiempo de espera para que un operador atienda la llamada es elevado y no siempre tiene la información concreta. Es por esto que se implementará un</w:t>
+      </w:r>
+      <w:r>
+        <w:rPr>
+          <w:rFonts w:ascii="Arial" w:hAnsi="Arial" w:cs="Arial"/>
+          <w:color w:val="000000"/>
+        </w:rPr>
+        <w:t xml:space="preserve"> sistema de</w:t>
+      </w:r>
+      <w:r>
+        <w:rPr>
+          <w:rFonts w:ascii="Arial" w:hAnsi="Arial" w:cs="Arial"/>
+          <w:color w:val="000000"/>
+        </w:rPr>
+        <w:t xml:space="preserve"> chat en línea que duplicara </w:t>
+      </w:r>
+      <w:r>
+        <w:rPr>
+          <w:rFonts w:ascii="Arial" w:hAnsi="Arial" w:cs="Arial"/>
+        </w:rPr>
+        <w:t>el número de respuestas a preguntas puntuales realizadas anteriormente por vía telefónica. Esto contribuirá a que las personas que realicen sus citas y tengan dudas puntuales referidas al trámite que va a realizar, puedan a llegar a dicha cita con todos los requisitos necesarios para que su operación sea exitosa.</w:t>
+      </w:r>
+      <w:r>
+        <w:rPr>
+          <w:rFonts w:ascii="Arial" w:hAnsi="Arial" w:cs="Arial"/>
+        </w:rPr>
+        <w:t xml:space="preserve"> La implementación del chat en línea no incurrirá en la contratación de nuevos empleados, puesto a que serán los mismos operadores telefónicos los encargados de atender las solicitudes del chat.</w:t>
+      </w:r>
+    </w:p>
+    <w:p>
+      <w:pPr>
+        <w:jc w:val="both"/>
+        <w:rPr>
+          <w:rFonts w:ascii="Arial" w:hAnsi="Arial" w:cs="Arial"/>
+        </w:rPr>
+      </w:pPr>
+    </w:p>
+    <w:p>
+      <w:pPr>
+        <w:jc w:val="both"/>
+        <w:rPr>
+          <w:rFonts w:ascii="Arial" w:hAnsi="Arial" w:cs="Arial"/>
+          <w:color w:val="000000"/>
+        </w:rPr>
+      </w:pPr>
+    </w:p>
     <w:sectPr>
       <w:pgSz w:w="11906" w:h="16838"/>
       <w:pgMar w:top="1417" w:right="1701" w:bottom="1417" w:left="1701" w:header="708" w:footer="708" w:gutter="0"/>
@@ -396,8 +1456,347 @@
 </file>
 
 <file path=word/numbering.xml><?xml version="1.0" encoding="utf-8"?>
-<w:numbering xmlns:wpc="http://schemas.microsoft.com/office/word/2010/wordprocessingCanvas" xmlns:mo="http://schemas.microsoft.com/office/mac/office/2008/main" xmlns:mc="http://schemas.openxmlformats.org/markup-compatibility/2006" xmlns:mv="urn:schemas-microsoft-com:mac:vml" xmlns:o="urn:schemas-microsoft-com:office:office" xmlns:r="http://schemas.openxmlformats.org/officeDocument/2006/relationships" xmlns:m="http://schemas.openxmlformats.org/officeDocument/2006/math" xmlns:v="urn:schemas-microsoft-com:vml" xmlns:wp14="http://schemas.microsoft.com/office/word/2010/wordprocessingDrawing" xmlns:wp="http://schemas.openxmlformats.org/drawingml/2006/wordprocessingDrawing" xmlns:w10="urn:schemas-microsoft-com:office:word" xmlns:w="http://schemas.openxmlformats.org/wordprocessingml/2006/main" xmlns:w14="http://schemas.microsoft.com/office/word/2010/wordml" xmlns:wpg="http://schemas.microsoft.com/office/word/2010/wordprocessingGroup" xmlns:wpi="http://schemas.microsoft.com/office/word/2010/wordprocessingInk" xmlns:wne="http://schemas.microsoft.com/office/word/2006/wordml" xmlns:wps="http://schemas.microsoft.com/office/word/2010/wordprocessingShape" mc:Ignorable="w14 wp14">
+<w:numbering xmlns:ve="http://schemas.openxmlformats.org/markup-compatibility/2006" xmlns:o="urn:schemas-microsoft-com:office:office" xmlns:r="http://schemas.openxmlformats.org/officeDocument/2006/relationships" xmlns:m="http://schemas.openxmlformats.org/officeDocument/2006/math" xmlns:v="urn:schemas-microsoft-com:vml" xmlns:wp="http://schemas.openxmlformats.org/drawingml/2006/wordprocessingDrawing" xmlns:w10="urn:schemas-microsoft-com:office:word" xmlns:w="http://schemas.openxmlformats.org/wordprocessingml/2006/main" xmlns:wne="http://schemas.microsoft.com/office/word/2006/wordml">
   <w:abstractNum w:abstractNumId="0">
+    <w:nsid w:val="00097A99"/>
+    <w:multiLevelType w:val="hybridMultilevel"/>
+    <w:tmpl w:val="0F7C6322"/>
+    <w:lvl w:ilvl="0" w:tplc="200A0005">
+      <w:start w:val="1"/>
+      <w:numFmt w:val="bullet"/>
+      <w:lvlText w:val=""/>
+      <w:lvlJc w:val="left"/>
+      <w:pPr>
+        <w:ind w:left="1505" w:hanging="360"/>
+      </w:pPr>
+      <w:rPr>
+        <w:rFonts w:ascii="Wingdings" w:hAnsi="Wingdings" w:hint="default"/>
+      </w:rPr>
+    </w:lvl>
+    <w:lvl w:ilvl="1" w:tplc="200A0003" w:tentative="1">
+      <w:start w:val="1"/>
+      <w:numFmt w:val="bullet"/>
+      <w:lvlText w:val="o"/>
+      <w:lvlJc w:val="left"/>
+      <w:pPr>
+        <w:ind w:left="2225" w:hanging="360"/>
+      </w:pPr>
+      <w:rPr>
+        <w:rFonts w:ascii="Courier New" w:hAnsi="Courier New" w:cs="Courier New" w:hint="default"/>
+      </w:rPr>
+    </w:lvl>
+    <w:lvl w:ilvl="2" w:tplc="200A0005" w:tentative="1">
+      <w:start w:val="1"/>
+      <w:numFmt w:val="bullet"/>
+      <w:lvlText w:val=""/>
+      <w:lvlJc w:val="left"/>
+      <w:pPr>
+        <w:ind w:left="2945" w:hanging="360"/>
+      </w:pPr>
+      <w:rPr>
+        <w:rFonts w:ascii="Wingdings" w:hAnsi="Wingdings" w:hint="default"/>
+      </w:rPr>
+    </w:lvl>
+    <w:lvl w:ilvl="3" w:tplc="200A0001" w:tentative="1">
+      <w:start w:val="1"/>
+      <w:numFmt w:val="bullet"/>
+      <w:lvlText w:val=""/>
+      <w:lvlJc w:val="left"/>
+      <w:pPr>
+        <w:ind w:left="3665" w:hanging="360"/>
+      </w:pPr>
+      <w:rPr>
+        <w:rFonts w:ascii="Symbol" w:hAnsi="Symbol" w:hint="default"/>
+      </w:rPr>
+    </w:lvl>
+    <w:lvl w:ilvl="4" w:tplc="200A0003" w:tentative="1">
+      <w:start w:val="1"/>
+      <w:numFmt w:val="bullet"/>
+      <w:lvlText w:val="o"/>
+      <w:lvlJc w:val="left"/>
+      <w:pPr>
+        <w:ind w:left="4385" w:hanging="360"/>
+      </w:pPr>
+      <w:rPr>
+        <w:rFonts w:ascii="Courier New" w:hAnsi="Courier New" w:cs="Courier New" w:hint="default"/>
+      </w:rPr>
+    </w:lvl>
+    <w:lvl w:ilvl="5" w:tplc="200A0005" w:tentative="1">
+      <w:start w:val="1"/>
+      <w:numFmt w:val="bullet"/>
+      <w:lvlText w:val=""/>
+      <w:lvlJc w:val="left"/>
+      <w:pPr>
+        <w:ind w:left="5105" w:hanging="360"/>
+      </w:pPr>
+      <w:rPr>
+        <w:rFonts w:ascii="Wingdings" w:hAnsi="Wingdings" w:hint="default"/>
+      </w:rPr>
+    </w:lvl>
+    <w:lvl w:ilvl="6" w:tplc="200A0001" w:tentative="1">
+      <w:start w:val="1"/>
+      <w:numFmt w:val="bullet"/>
+      <w:lvlText w:val=""/>
+      <w:lvlJc w:val="left"/>
+      <w:pPr>
+        <w:ind w:left="5825" w:hanging="360"/>
+      </w:pPr>
+      <w:rPr>
+        <w:rFonts w:ascii="Symbol" w:hAnsi="Symbol" w:hint="default"/>
+      </w:rPr>
+    </w:lvl>
+    <w:lvl w:ilvl="7" w:tplc="200A0003" w:tentative="1">
+      <w:start w:val="1"/>
+      <w:numFmt w:val="bullet"/>
+      <w:lvlText w:val="o"/>
+      <w:lvlJc w:val="left"/>
+      <w:pPr>
+        <w:ind w:left="6545" w:hanging="360"/>
+      </w:pPr>
+      <w:rPr>
+        <w:rFonts w:ascii="Courier New" w:hAnsi="Courier New" w:cs="Courier New" w:hint="default"/>
+      </w:rPr>
+    </w:lvl>
+    <w:lvl w:ilvl="8" w:tplc="200A0005" w:tentative="1">
+      <w:start w:val="1"/>
+      <w:numFmt w:val="bullet"/>
+      <w:lvlText w:val=""/>
+      <w:lvlJc w:val="left"/>
+      <w:pPr>
+        <w:ind w:left="7265" w:hanging="360"/>
+      </w:pPr>
+      <w:rPr>
+        <w:rFonts w:ascii="Wingdings" w:hAnsi="Wingdings" w:hint="default"/>
+      </w:rPr>
+    </w:lvl>
+  </w:abstractNum>
+  <w:abstractNum w:abstractNumId="1">
+    <w:nsid w:val="33BA119E"/>
+    <w:multiLevelType w:val="hybridMultilevel"/>
+    <w:tmpl w:val="46EC63BE"/>
+    <w:lvl w:ilvl="0" w:tplc="200A0005">
+      <w:start w:val="1"/>
+      <w:numFmt w:val="bullet"/>
+      <w:lvlText w:val=""/>
+      <w:lvlJc w:val="left"/>
+      <w:pPr>
+        <w:ind w:left="1505" w:hanging="360"/>
+      </w:pPr>
+      <w:rPr>
+        <w:rFonts w:ascii="Wingdings" w:hAnsi="Wingdings" w:hint="default"/>
+      </w:rPr>
+    </w:lvl>
+    <w:lvl w:ilvl="1" w:tplc="200A0003" w:tentative="1">
+      <w:start w:val="1"/>
+      <w:numFmt w:val="bullet"/>
+      <w:lvlText w:val="o"/>
+      <w:lvlJc w:val="left"/>
+      <w:pPr>
+        <w:ind w:left="2225" w:hanging="360"/>
+      </w:pPr>
+      <w:rPr>
+        <w:rFonts w:ascii="Courier New" w:hAnsi="Courier New" w:cs="Courier New" w:hint="default"/>
+      </w:rPr>
+    </w:lvl>
+    <w:lvl w:ilvl="2" w:tplc="200A0005" w:tentative="1">
+      <w:start w:val="1"/>
+      <w:numFmt w:val="bullet"/>
+      <w:lvlText w:val=""/>
+      <w:lvlJc w:val="left"/>
+      <w:pPr>
+        <w:ind w:left="2945" w:hanging="360"/>
+      </w:pPr>
+      <w:rPr>
+        <w:rFonts w:ascii="Wingdings" w:hAnsi="Wingdings" w:hint="default"/>
+      </w:rPr>
+    </w:lvl>
+    <w:lvl w:ilvl="3" w:tplc="200A0001" w:tentative="1">
+      <w:start w:val="1"/>
+      <w:numFmt w:val="bullet"/>
+      <w:lvlText w:val=""/>
+      <w:lvlJc w:val="left"/>
+      <w:pPr>
+        <w:ind w:left="3665" w:hanging="360"/>
+      </w:pPr>
+      <w:rPr>
+        <w:rFonts w:ascii="Symbol" w:hAnsi="Symbol" w:hint="default"/>
+      </w:rPr>
+    </w:lvl>
+    <w:lvl w:ilvl="4" w:tplc="200A0003" w:tentative="1">
+      <w:start w:val="1"/>
+      <w:numFmt w:val="bullet"/>
+      <w:lvlText w:val="o"/>
+      <w:lvlJc w:val="left"/>
+      <w:pPr>
+        <w:ind w:left="4385" w:hanging="360"/>
+      </w:pPr>
+      <w:rPr>
+        <w:rFonts w:ascii="Courier New" w:hAnsi="Courier New" w:cs="Courier New" w:hint="default"/>
+      </w:rPr>
+    </w:lvl>
+    <w:lvl w:ilvl="5" w:tplc="200A0005" w:tentative="1">
+      <w:start w:val="1"/>
+      <w:numFmt w:val="bullet"/>
+      <w:lvlText w:val=""/>
+      <w:lvlJc w:val="left"/>
+      <w:pPr>
+        <w:ind w:left="5105" w:hanging="360"/>
+      </w:pPr>
+      <w:rPr>
+        <w:rFonts w:ascii="Wingdings" w:hAnsi="Wingdings" w:hint="default"/>
+      </w:rPr>
+    </w:lvl>
+    <w:lvl w:ilvl="6" w:tplc="200A0001" w:tentative="1">
+      <w:start w:val="1"/>
+      <w:numFmt w:val="bullet"/>
+      <w:lvlText w:val=""/>
+      <w:lvlJc w:val="left"/>
+      <w:pPr>
+        <w:ind w:left="5825" w:hanging="360"/>
+      </w:pPr>
+      <w:rPr>
+        <w:rFonts w:ascii="Symbol" w:hAnsi="Symbol" w:hint="default"/>
+      </w:rPr>
+    </w:lvl>
+    <w:lvl w:ilvl="7" w:tplc="200A0003" w:tentative="1">
+      <w:start w:val="1"/>
+      <w:numFmt w:val="bullet"/>
+      <w:lvlText w:val="o"/>
+      <w:lvlJc w:val="left"/>
+      <w:pPr>
+        <w:ind w:left="6545" w:hanging="360"/>
+      </w:pPr>
+      <w:rPr>
+        <w:rFonts w:ascii="Courier New" w:hAnsi="Courier New" w:cs="Courier New" w:hint="default"/>
+      </w:rPr>
+    </w:lvl>
+    <w:lvl w:ilvl="8" w:tplc="200A0005" w:tentative="1">
+      <w:start w:val="1"/>
+      <w:numFmt w:val="bullet"/>
+      <w:lvlText w:val=""/>
+      <w:lvlJc w:val="left"/>
+      <w:pPr>
+        <w:ind w:left="7265" w:hanging="360"/>
+      </w:pPr>
+      <w:rPr>
+        <w:rFonts w:ascii="Wingdings" w:hAnsi="Wingdings" w:hint="default"/>
+      </w:rPr>
+    </w:lvl>
+  </w:abstractNum>
+  <w:abstractNum w:abstractNumId="2">
+    <w:nsid w:val="3E77207A"/>
+    <w:multiLevelType w:val="hybridMultilevel"/>
+    <w:tmpl w:val="9A3C664A"/>
+    <w:lvl w:ilvl="0" w:tplc="200A0001">
+      <w:start w:val="1"/>
+      <w:numFmt w:val="bullet"/>
+      <w:lvlText w:val=""/>
+      <w:lvlJc w:val="left"/>
+      <w:pPr>
+        <w:ind w:left="785" w:hanging="360"/>
+      </w:pPr>
+      <w:rPr>
+        <w:rFonts w:ascii="Symbol" w:hAnsi="Symbol" w:hint="default"/>
+      </w:rPr>
+    </w:lvl>
+    <w:lvl w:ilvl="1" w:tplc="200A0003" w:tentative="1">
+      <w:start w:val="1"/>
+      <w:numFmt w:val="bullet"/>
+      <w:lvlText w:val="o"/>
+      <w:lvlJc w:val="left"/>
+      <w:pPr>
+        <w:ind w:left="1505" w:hanging="360"/>
+      </w:pPr>
+      <w:rPr>
+        <w:rFonts w:ascii="Courier New" w:hAnsi="Courier New" w:cs="Courier New" w:hint="default"/>
+      </w:rPr>
+    </w:lvl>
+    <w:lvl w:ilvl="2" w:tplc="200A0005" w:tentative="1">
+      <w:start w:val="1"/>
+      <w:numFmt w:val="bullet"/>
+      <w:lvlText w:val=""/>
+      <w:lvlJc w:val="left"/>
+      <w:pPr>
+        <w:ind w:left="2225" w:hanging="360"/>
+      </w:pPr>
+      <w:rPr>
+        <w:rFonts w:ascii="Wingdings" w:hAnsi="Wingdings" w:hint="default"/>
+      </w:rPr>
+    </w:lvl>
+    <w:lvl w:ilvl="3" w:tplc="200A0001" w:tentative="1">
+      <w:start w:val="1"/>
+      <w:numFmt w:val="bullet"/>
+      <w:lvlText w:val=""/>
+      <w:lvlJc w:val="left"/>
+      <w:pPr>
+        <w:ind w:left="2945" w:hanging="360"/>
+      </w:pPr>
+      <w:rPr>
+        <w:rFonts w:ascii="Symbol" w:hAnsi="Symbol" w:hint="default"/>
+      </w:rPr>
+    </w:lvl>
+    <w:lvl w:ilvl="4" w:tplc="200A0003" w:tentative="1">
+      <w:start w:val="1"/>
+      <w:numFmt w:val="bullet"/>
+      <w:lvlText w:val="o"/>
+      <w:lvlJc w:val="left"/>
+      <w:pPr>
+        <w:ind w:left="3665" w:hanging="360"/>
+      </w:pPr>
+      <w:rPr>
+        <w:rFonts w:ascii="Courier New" w:hAnsi="Courier New" w:cs="Courier New" w:hint="default"/>
+      </w:rPr>
+    </w:lvl>
+    <w:lvl w:ilvl="5" w:tplc="200A0005" w:tentative="1">
+      <w:start w:val="1"/>
+      <w:numFmt w:val="bullet"/>
+      <w:lvlText w:val=""/>
+      <w:lvlJc w:val="left"/>
+      <w:pPr>
+        <w:ind w:left="4385" w:hanging="360"/>
+      </w:pPr>
+      <w:rPr>
+        <w:rFonts w:ascii="Wingdings" w:hAnsi="Wingdings" w:hint="default"/>
+      </w:rPr>
+    </w:lvl>
+    <w:lvl w:ilvl="6" w:tplc="200A0001" w:tentative="1">
+      <w:start w:val="1"/>
+      <w:numFmt w:val="bullet"/>
+      <w:lvlText w:val=""/>
+      <w:lvlJc w:val="left"/>
+      <w:pPr>
+        <w:ind w:left="5105" w:hanging="360"/>
+      </w:pPr>
+      <w:rPr>
+        <w:rFonts w:ascii="Symbol" w:hAnsi="Symbol" w:hint="default"/>
+      </w:rPr>
+    </w:lvl>
+    <w:lvl w:ilvl="7" w:tplc="200A0003" w:tentative="1">
+      <w:start w:val="1"/>
+      <w:numFmt w:val="bullet"/>
+      <w:lvlText w:val="o"/>
+      <w:lvlJc w:val="left"/>
+      <w:pPr>
+        <w:ind w:left="5825" w:hanging="360"/>
+      </w:pPr>
+      <w:rPr>
+        <w:rFonts w:ascii="Courier New" w:hAnsi="Courier New" w:cs="Courier New" w:hint="default"/>
+      </w:rPr>
+    </w:lvl>
+    <w:lvl w:ilvl="8" w:tplc="200A0005" w:tentative="1">
+      <w:start w:val="1"/>
+      <w:numFmt w:val="bullet"/>
+      <w:lvlText w:val=""/>
+      <w:lvlJc w:val="left"/>
+      <w:pPr>
+        <w:ind w:left="6545" w:hanging="360"/>
+      </w:pPr>
+      <w:rPr>
+        <w:rFonts w:ascii="Wingdings" w:hAnsi="Wingdings" w:hint="default"/>
+      </w:rPr>
+    </w:lvl>
+  </w:abstractNum>
+  <w:abstractNum w:abstractNumId="3">
     <w:nsid w:val="530A5CB7"/>
     <w:multiLevelType w:val="hybridMultilevel"/>
     <w:tmpl w:val="384403BC"/>
@@ -511,13 +1910,22 @@
     </w:lvl>
   </w:abstractNum>
   <w:num w:numId="1">
+    <w:abstractNumId w:val="3"/>
+  </w:num>
+  <w:num w:numId="2">
+    <w:abstractNumId w:val="2"/>
+  </w:num>
+  <w:num w:numId="3">
+    <w:abstractNumId w:val="1"/>
+  </w:num>
+  <w:num w:numId="4">
     <w:abstractNumId w:val="0"/>
   </w:num>
 </w:numbering>
 </file>
 
 <file path=word/styles.xml><?xml version="1.0" encoding="utf-8"?>
-<w:styles xmlns:mc="http://schemas.openxmlformats.org/markup-compatibility/2006" xmlns:r="http://schemas.openxmlformats.org/officeDocument/2006/relationships" xmlns:w="http://schemas.openxmlformats.org/wordprocessingml/2006/main" xmlns:w14="http://schemas.microsoft.com/office/word/2010/wordml" mc:Ignorable="w14">
+<w:styles xmlns:r="http://schemas.openxmlformats.org/officeDocument/2006/relationships" xmlns:w="http://schemas.openxmlformats.org/wordprocessingml/2006/main">
   <w:docDefaults>
     <w:rPrDefault>
       <w:rPr>
@@ -533,7 +1941,7 @@
       </w:pPr>
     </w:pPrDefault>
   </w:docDefaults>
-  <w:latentStyles w:defLockedState="0" w:defUIPriority="99" w:defSemiHidden="1" w:defUnhideWhenUsed="1" w:defQFormat="0" w:count="276">
+  <w:latentStyles w:defLockedState="0" w:defUIPriority="99" w:defSemiHidden="1" w:defUnhideWhenUsed="1" w:defQFormat="0" w:count="267">
     <w:lsdException w:name="Normal" w:semiHidden="0" w:uiPriority="0" w:unhideWhenUsed="0" w:qFormat="1"/>
     <w:lsdException w:name="heading 1" w:semiHidden="0" w:uiPriority="9" w:unhideWhenUsed="0" w:qFormat="1"/>
     <w:lsdException w:name="heading 2" w:uiPriority="9" w:qFormat="1"/>
@@ -680,16 +2088,18 @@
       <w:lang w:val="es-ES_tradnl"/>
     </w:rPr>
   </w:style>
-  <w:style w:type="character" w:default="1" w:styleId="DefaultParagraphFont">
+  <w:style w:type="character" w:default="1" w:styleId="Fuentedeprrafopredeter">
     <w:name w:val="Default Paragraph Font"/>
     <w:uiPriority w:val="1"/>
+    <w:semiHidden/>
     <w:unhideWhenUsed/>
   </w:style>
-  <w:style w:type="table" w:default="1" w:styleId="TableNormal">
+  <w:style w:type="table" w:default="1" w:styleId="Tablanormal">
     <w:name w:val="Normal Table"/>
     <w:uiPriority w:val="99"/>
     <w:semiHidden/>
     <w:unhideWhenUsed/>
+    <w:qFormat/>
     <w:tblPr>
       <w:tblInd w:w="0" w:type="dxa"/>
       <w:tblCellMar>
@@ -700,7 +2110,7 @@
       </w:tblCellMar>
     </w:tblPr>
   </w:style>
-  <w:style w:type="numbering" w:default="1" w:styleId="NoList">
+  <w:style w:type="numbering" w:default="1" w:styleId="Sinlista">
     <w:name w:val="No List"/>
     <w:uiPriority w:val="99"/>
     <w:semiHidden/>
@@ -708,10 +2118,10 @@
   </w:style>
   <w:style w:type="character" w:customStyle="1" w:styleId="apple-style-span">
     <w:name w:val="apple-style-span"/>
-    <w:basedOn w:val="DefaultParagraphFont"/>
+    <w:basedOn w:val="Fuentedeprrafopredeter"/>
     <w:rsid w:val="00535B89"/>
   </w:style>
-  <w:style w:type="paragraph" w:styleId="ListParagraph">
+  <w:style w:type="paragraph" w:styleId="Prrafodelista">
     <w:name w:val="List Paragraph"/>
     <w:basedOn w:val="Normal"/>
     <w:uiPriority w:val="34"/>
@@ -722,9 +2132,9 @@
       <w:contextualSpacing/>
     </w:pPr>
   </w:style>
-  <w:style w:type="character" w:styleId="Hyperlink">
+  <w:style w:type="character" w:styleId="Hipervnculo">
     <w:name w:val="Hyperlink"/>
-    <w:basedOn w:val="DefaultParagraphFont"/>
+    <w:basedOn w:val="Fuentedeprrafopredeter"/>
     <w:uiPriority w:val="99"/>
     <w:unhideWhenUsed/>
     <w:rsid w:val="00765307"/>

</xml_diff>